<commit_message>
Se realiza modificaciones en el diagrama de caso de uso y se agrega la creacion de usuarios
</commit_message>
<xml_diff>
--- a/CASO DE USO CREACION DE PROYECTOS.docx
+++ b/CASO DE USO CREACION DE PROYECTOS.docx
@@ -97,63 +97,21 @@
           <w:b/>
           <w:sz w:val="28"/>
         </w:rPr>
-        <w:t xml:space="preserve">Elaborado por: </w:t>
-      </w:r>
+        <w:t xml:space="preserve">Elaborado por: Angel Enrique Juarez Castellanos   </w:t>
+      </w:r>
+    </w:p>
+    <w:p>
+      <w:pPr>
+        <w:spacing w:after="659" w:line="352" w:lineRule="auto"/>
+        <w:ind w:left="10" w:right="932"/>
+        <w:jc w:val="right"/>
+      </w:pPr>
       <w:r>
         <w:rPr>
           <w:b/>
           <w:sz w:val="28"/>
         </w:rPr>
-        <w:t>Angel Enrique Juarez Castellanos</w:t>
-      </w:r>
-      <w:r>
-        <w:rPr>
-          <w:b/>
-          <w:sz w:val="28"/>
-        </w:rPr>
-        <w:t xml:space="preserve">   </w:t>
-      </w:r>
-    </w:p>
-    <w:p>
-      <w:pPr>
-        <w:spacing w:after="659" w:line="352" w:lineRule="auto"/>
-        <w:ind w:left="10" w:right="932"/>
-        <w:jc w:val="right"/>
-      </w:pPr>
-      <w:r>
-        <w:rPr>
-          <w:b/>
-          <w:sz w:val="28"/>
-        </w:rPr>
-        <w:t xml:space="preserve">Fecha Elaboración </w:t>
-      </w:r>
-      <w:r>
-        <w:rPr>
-          <w:b/>
-          <w:sz w:val="28"/>
-        </w:rPr>
-        <w:t>08</w:t>
-      </w:r>
-      <w:r>
-        <w:rPr>
-          <w:b/>
-          <w:sz w:val="28"/>
-        </w:rPr>
-        <w:t>/0</w:t>
-      </w:r>
-      <w:r>
-        <w:rPr>
-          <w:b/>
-          <w:sz w:val="28"/>
-        </w:rPr>
-        <w:t>8</w:t>
-      </w:r>
-      <w:r>
-        <w:rPr>
-          <w:b/>
-          <w:sz w:val="28"/>
-        </w:rPr>
-        <w:t xml:space="preserve">/2024   </w:t>
+        <w:t xml:space="preserve">Fecha Elaboración 08/08/2024   </w:t>
       </w:r>
     </w:p>
     <w:p>
@@ -309,10 +267,7 @@
               <w:spacing w:line="259" w:lineRule="auto"/>
             </w:pPr>
             <w:r>
-              <w:t>Angel Enrique Juarez Castellanos</w:t>
-            </w:r>
-            <w:r>
-              <w:t xml:space="preserve">   </w:t>
+              <w:t xml:space="preserve">Angel Enrique Juarez Castellanos   </w:t>
             </w:r>
           </w:p>
         </w:tc>
@@ -332,10 +287,7 @@
               <w:ind w:left="5"/>
             </w:pPr>
             <w:r>
-              <w:t>08/08/2024</w:t>
-            </w:r>
-            <w:r>
-              <w:t xml:space="preserve"> </w:t>
+              <w:t xml:space="preserve">08/08/2024 </w:t>
             </w:r>
           </w:p>
         </w:tc>
@@ -911,10 +863,7 @@
         <w:t xml:space="preserve"> un</w:t>
       </w:r>
       <w:r>
-        <w:t xml:space="preserve"> recurso</w:t>
-      </w:r>
-      <w:r>
-        <w:t xml:space="preserve"> (equipo) al proyecto.</w:t>
+        <w:t xml:space="preserve"> recurso (equipo) al proyecto.</w:t>
       </w:r>
     </w:p>
     <w:p>
@@ -937,6 +886,17 @@
       </w:pPr>
       <w:r>
         <w:t>Revisar y confirmar la creación del proyecto.</w:t>
+      </w:r>
+    </w:p>
+    <w:p>
+      <w:pPr>
+        <w:numPr>
+          <w:ilvl w:val="0"/>
+          <w:numId w:val="2"/>
+        </w:numPr>
+      </w:pPr>
+      <w:r>
+        <w:t>El sistema genera un identificador único para el proyecto</w:t>
       </w:r>
     </w:p>
     <w:p>
@@ -1028,7 +988,6 @@
           <w:b/>
           <w:bCs/>
         </w:rPr>
-        <w:lastRenderedPageBreak/>
         <w:t>Información del Sistema Obtenida, Generada o Cambiada por el Actor:</w:t>
       </w:r>
     </w:p>
@@ -2626,6 +2585,7 @@
   <w:style w:type="character" w:default="1" w:styleId="Fuentedeprrafopredeter">
     <w:name w:val="Default Paragraph Font"/>
     <w:uiPriority w:val="1"/>
+    <w:semiHidden/>
     <w:unhideWhenUsed/>
   </w:style>
   <w:style w:type="table" w:default="1" w:styleId="Tablanormal">

</xml_diff>

<commit_message>
se versiona la agregación de un inciso en el
</commit_message>
<xml_diff>
--- a/CASO DE USO CREACION DE PROYECTOS.docx
+++ b/CASO DE USO CREACION DE PROYECTOS.docx
@@ -874,7 +874,7 @@
         </w:numPr>
       </w:pPr>
       <w:r>
-        <w:t>Establecer las fechas límite y los hitos principales del proyecto.</w:t>
+        <w:t>El sistema envía notificación de asignación.</w:t>
       </w:r>
     </w:p>
     <w:p>
@@ -885,7 +885,7 @@
         </w:numPr>
       </w:pPr>
       <w:r>
-        <w:t>Revisar y confirmar la creación del proyecto.</w:t>
+        <w:t>Establecer las fechas límite y los hitos principales del proyecto.</w:t>
       </w:r>
     </w:p>
     <w:p>
@@ -896,7 +896,21 @@
         </w:numPr>
       </w:pPr>
       <w:r>
+        <w:t>Revisar y confirmar la creación del proyecto.</w:t>
+      </w:r>
+    </w:p>
+    <w:p>
+      <w:pPr>
+        <w:numPr>
+          <w:ilvl w:val="0"/>
+          <w:numId w:val="2"/>
+        </w:numPr>
+      </w:pPr>
+      <w:r>
         <w:t>El sistema genera un identificador único para el proyecto</w:t>
+      </w:r>
+      <w:r>
+        <w:t>.</w:t>
       </w:r>
     </w:p>
     <w:p>
@@ -949,7 +963,19 @@
         </w:numPr>
       </w:pPr>
       <w:r>
-        <w:t>Si no hay recursos disponibles para asignar, el sistema debe permitir la creación del proyecto sin recursos asignados o notificar al Administrador del Proyecto.</w:t>
+        <w:t xml:space="preserve">Si no hay recursos disponibles para asignar, el sistema debe permitir la creación del proyecto sin recursos asignados </w:t>
+      </w:r>
+      <w:r>
+        <w:t>y sin</w:t>
+      </w:r>
+      <w:r>
+        <w:t xml:space="preserve"> notificar al</w:t>
+      </w:r>
+      <w:r>
+        <w:t xml:space="preserve"> usuario asignado</w:t>
+      </w:r>
+      <w:r>
+        <w:t>.</w:t>
       </w:r>
     </w:p>
     <w:p>

</xml_diff>